<commit_message>
BFS by adj list!
</commit_message>
<xml_diff>
--- a/Bookmark Pblms.docx
+++ b/Bookmark Pblms.docx
@@ -182,34 +182,52 @@
         <w:rPr>
           <w:lang w:val="en-US"/>
         </w:rPr>
-        <w:t>Generate BST</w:t>
-      </w:r>
-      <w:r>
-        <w:rPr>
-          <w:lang w:val="en-US"/>
-        </w:rPr>
-        <w:t xml:space="preserve"> from postorder</w:t>
+        <w:t>Generate BST from postorder</w:t>
+      </w:r>
+    </w:p>
+    <w:p>
+      <w:pPr>
+        <w:pStyle w:val="ListParagraph"/>
+        <w:numPr>
+          <w:ilvl w:val="0"/>
+          <w:numId w:val="1"/>
+        </w:numPr>
+        <w:rPr>
+          <w:lang w:val="en-US"/>
+        </w:rPr>
+      </w:pPr>
+      <w:r>
+        <w:rPr>
+          <w:lang w:val="en-US"/>
+        </w:rPr>
+        <w:t>Adjacency List</w:t>
+      </w:r>
+    </w:p>
+    <w:p>
+      <w:pPr>
+        <w:pStyle w:val="ListParagraph"/>
+        <w:numPr>
+          <w:ilvl w:val="0"/>
+          <w:numId w:val="1"/>
+        </w:numPr>
+        <w:rPr>
+          <w:lang w:val="en-US"/>
+        </w:rPr>
+      </w:pPr>
+      <w:r>
+        <w:rPr>
+          <w:lang w:val="en-US"/>
+        </w:rPr>
+        <w:t>Compact L</w:t>
+      </w:r>
+      <w:r>
+        <w:rPr>
+          <w:lang w:val="en-US"/>
+        </w:rPr>
+        <w:t xml:space="preserve">ist  </w:t>
       </w:r>
       <w:bookmarkStart w:id="0" w:name="_GoBack"/>
       <w:bookmarkEnd w:id="0"/>
-    </w:p>
-    <w:p>
-      <w:pPr>
-        <w:pStyle w:val="ListParagraph"/>
-        <w:ind w:left="360"/>
-        <w:rPr>
-          <w:lang w:val="en-US"/>
-        </w:rPr>
-      </w:pPr>
-    </w:p>
-    <w:p>
-      <w:pPr>
-        <w:pStyle w:val="ListParagraph"/>
-        <w:ind w:left="360"/>
-        <w:rPr>
-          <w:lang w:val="en-US"/>
-        </w:rPr>
-      </w:pPr>
     </w:p>
     <w:p>
       <w:pPr>

</xml_diff>